<commit_message>
PROCESOS FIECON FINAL V2
Este es el documento final de los procesos de la empresa fiecon
corrigiendo algunas actividades del proceso de licitacion agregando los
documentos faltantes
</commit_message>
<xml_diff>
--- a/Procesos/Procesos fiecon v3.docx
+++ b/Procesos/Procesos fiecon v3.docx
@@ -24,12 +24,14 @@
             <v:path o:extrusionok="f" gradientshapeok="t" o:connecttype="rect"/>
             <o:lock v:ext="edit" aspectratio="t"/>
           </v:shapetype>
-          <v:shape id="_x0000_i1025" type="#_x0000_t75" style="width:425.25pt;height:609pt" o:ole="">
+          <v:shape id="_x0000_i1030" type="#_x0000_t75" style="width:425.25pt;height:609pt" o:ole="">
             <v:imagedata r:id="rId7" o:title=""/>
           </v:shape>
-          <o:OLEObject Type="Embed" ProgID="Visio.Drawing.11" ShapeID="_x0000_i1025" DrawAspect="Content" ObjectID="_1443010651" r:id="rId8"/>
+          <o:OLEObject Type="Embed" ProgID="Visio.Drawing.11" ShapeID="_x0000_i1030" DrawAspect="Content" ObjectID="_1443603432" r:id="rId8"/>
         </w:object>
       </w:r>
+      <w:bookmarkStart w:id="0" w:name="_GoBack"/>
+      <w:bookmarkEnd w:id="0"/>
     </w:p>
     <w:p>
       <w:r>
@@ -51,10 +53,10 @@
     <w:p>
       <w:r>
         <w:object w:dxaOrig="10190" w:dyaOrig="15778">
-          <v:shape id="_x0000_i1026" type="#_x0000_t75" style="width:425.25pt;height:657.75pt" o:ole="">
+          <v:shape id="_x0000_i1025" type="#_x0000_t75" style="width:425.25pt;height:657.75pt" o:ole="">
             <v:imagedata r:id="rId9" o:title=""/>
           </v:shape>
-          <o:OLEObject Type="Embed" ProgID="Visio.Drawing.11" ShapeID="_x0000_i1026" DrawAspect="Content" ObjectID="_1443010652" r:id="rId10"/>
+          <o:OLEObject Type="Embed" ProgID="Visio.Drawing.11" ShapeID="_x0000_i1025" DrawAspect="Content" ObjectID="_1443603433" r:id="rId10"/>
         </w:object>
       </w:r>
     </w:p>
@@ -84,10 +86,10 @@
       </w:pPr>
       <w:r>
         <w:object w:dxaOrig="12305" w:dyaOrig="15778">
-          <v:shape id="_x0000_i1027" type="#_x0000_t75" style="width:484.5pt;height:598.5pt" o:ole="">
+          <v:shape id="_x0000_i1026" type="#_x0000_t75" style="width:484.5pt;height:598.5pt" o:ole="">
             <v:imagedata r:id="rId11" o:title=""/>
           </v:shape>
-          <o:OLEObject Type="Embed" ProgID="Visio.Drawing.11" ShapeID="_x0000_i1027" DrawAspect="Content" ObjectID="_1443010653" r:id="rId12"/>
+          <o:OLEObject Type="Embed" ProgID="Visio.Drawing.11" ShapeID="_x0000_i1026" DrawAspect="Content" ObjectID="_1443603434" r:id="rId12"/>
         </w:object>
       </w:r>
     </w:p>
@@ -134,10 +136,10 @@
     <w:p>
       <w:r>
         <w:object w:dxaOrig="9996" w:dyaOrig="15778">
-          <v:shape id="_x0000_i1028" type="#_x0000_t75" style="width:424.5pt;height:670.5pt" o:ole="">
+          <v:shape id="_x0000_i1027" type="#_x0000_t75" style="width:424.5pt;height:670.5pt" o:ole="">
             <v:imagedata r:id="rId13" o:title=""/>
           </v:shape>
-          <o:OLEObject Type="Embed" ProgID="Visio.Drawing.11" ShapeID="_x0000_i1028" DrawAspect="Content" ObjectID="_1443010654" r:id="rId14"/>
+          <o:OLEObject Type="Embed" ProgID="Visio.Drawing.11" ShapeID="_x0000_i1027" DrawAspect="Content" ObjectID="_1443603435" r:id="rId14"/>
         </w:object>
       </w:r>
     </w:p>
@@ -159,78 +161,70 @@
       <w:r>
         <w:br w:type="page"/>
       </w:r>
+      <w:r>
+        <w:object w:dxaOrig="11079" w:dyaOrig="15778">
+          <v:shape id="_x0000_i1028" type="#_x0000_t75" style="width:425.25pt;height:605.25pt" o:ole="">
+            <v:imagedata r:id="rId15" o:title=""/>
+          </v:shape>
+          <o:OLEObject Type="Embed" ProgID="Visio.Drawing.11" ShapeID="_x0000_i1028" DrawAspect="Content" ObjectID="_1443603436" r:id="rId16"/>
+        </w:object>
+      </w:r>
+    </w:p>
+    <w:p>
+      <w:r>
+        <w:t xml:space="preserve">Las actividades fuera de las de fabricación dentro del proceso de producción, </w:t>
+      </w:r>
+      <w:proofErr w:type="gramStart"/>
+      <w:r>
+        <w:t>puede</w:t>
+      </w:r>
+      <w:proofErr w:type="gramEnd"/>
+      <w:r>
+        <w:t xml:space="preserve"> llegar a demorar </w:t>
+      </w:r>
+      <w:r>
+        <w:t xml:space="preserve"> </w:t>
+      </w:r>
+      <w:r>
+        <w:rPr>
+          <w:b/>
+        </w:rPr>
+        <w:t xml:space="preserve">15 h </w:t>
+      </w:r>
+      <w:r>
+        <w:rPr>
+          <w:b/>
+        </w:rPr>
+        <w:t xml:space="preserve"> </w:t>
+      </w:r>
+      <w:r>
+        <w:rPr>
+          <w:b/>
+        </w:rPr>
+        <w:t>5 min</w:t>
+      </w:r>
+      <w:r>
+        <w:t>.</w:t>
+      </w:r>
+    </w:p>
+    <w:p>
+      <w:r>
+        <w:br w:type="page"/>
+      </w:r>
+    </w:p>
+    <w:p>
       <w:r>
         <w:object w:dxaOrig="11079" w:dyaOrig="15778">
           <v:shape id="_x0000_i1029" type="#_x0000_t75" style="width:425.25pt;height:605.25pt" o:ole="">
-            <v:imagedata r:id="rId15" o:title=""/>
-          </v:shape>
-          <o:OLEObject Type="Embed" ProgID="Visio.Drawing.11" ShapeID="_x0000_i1029" DrawAspect="Content" ObjectID="_1443010655" r:id="rId16"/>
-        </w:object>
-      </w:r>
-    </w:p>
-    <w:p>
-      <w:r>
-        <w:t xml:space="preserve">Las actividades fuera de las de fabricación dentro del proceso de producción, </w:t>
-      </w:r>
-      <w:proofErr w:type="gramStart"/>
-      <w:r>
-        <w:t>puede</w:t>
-      </w:r>
-      <w:proofErr w:type="gramEnd"/>
-      <w:r>
-        <w:t xml:space="preserve"> llegar a demorar </w:t>
-      </w:r>
-      <w:r>
-        <w:t xml:space="preserve"> </w:t>
-      </w:r>
-      <w:r>
-        <w:rPr>
-          <w:b/>
-        </w:rPr>
-        <w:t xml:space="preserve">15 h </w:t>
-      </w:r>
-      <w:r>
-        <w:rPr>
-          <w:b/>
-        </w:rPr>
-        <w:t xml:space="preserve"> </w:t>
-      </w:r>
-      <w:r>
-        <w:rPr>
-          <w:b/>
-        </w:rPr>
-        <w:t>5 min</w:t>
-      </w:r>
-      <w:r>
-        <w:t>.</w:t>
-      </w:r>
-    </w:p>
-    <w:p>
-      <w:r>
-        <w:br w:type="page"/>
-      </w:r>
-      <w:bookmarkStart w:id="0" w:name="_GoBack"/>
-      <w:bookmarkEnd w:id="0"/>
-    </w:p>
-    <w:p>
-      <w:r>
-        <w:object w:dxaOrig="11079" w:dyaOrig="15778">
-          <v:shape id="_x0000_i1030" type="#_x0000_t75" style="width:425.25pt;height:605.25pt" o:ole="">
             <v:imagedata r:id="rId17" o:title=""/>
           </v:shape>
-          <o:OLEObject Type="Embed" ProgID="Visio.Drawing.11" ShapeID="_x0000_i1030" DrawAspect="Content" ObjectID="_1443010656" r:id="rId18"/>
+          <o:OLEObject Type="Embed" ProgID="Visio.Drawing.11" ShapeID="_x0000_i1029" DrawAspect="Content" ObjectID="_1443603437" r:id="rId18"/>
         </w:object>
       </w:r>
     </w:p>
     <w:p>
       <w:r>
-        <w:t>Las actividades fuera de las de fabricación dentro del proceso de producción</w:t>
-      </w:r>
-      <w:r>
-        <w:t xml:space="preserve"> optimizado</w:t>
-      </w:r>
-      <w:r>
-        <w:t xml:space="preserve">, </w:t>
+        <w:t xml:space="preserve">Las actividades fuera de las de fabricación dentro del proceso de producción optimizado, </w:t>
       </w:r>
       <w:proofErr w:type="gramStart"/>
       <w:r>
@@ -238,22 +232,13 @@
       </w:r>
       <w:proofErr w:type="gramEnd"/>
       <w:r>
-        <w:t xml:space="preserve"> llegar a de</w:t>
-      </w:r>
-      <w:r>
-        <w:t xml:space="preserve">morar  </w:t>
-      </w:r>
-      <w:r>
-        <w:rPr>
-          <w:b/>
-        </w:rPr>
-        <w:t>7</w:t>
-      </w:r>
-      <w:r>
-        <w:rPr>
-          <w:b/>
-        </w:rPr>
-        <w:t xml:space="preserve"> h </w:t>
+        <w:t xml:space="preserve"> llegar a demorar  </w:t>
+      </w:r>
+      <w:r>
+        <w:rPr>
+          <w:b/>
+        </w:rPr>
+        <w:t xml:space="preserve">7 h </w:t>
       </w:r>
       <w:r>
         <w:rPr>

</xml_diff>